<commit_message>
req. trocar senha ok
</commit_message>
<xml_diff>
--- a/Requisitos/AS_trocar_senha.docx
+++ b/Requisitos/AS_trocar_senha.docx
@@ -327,13 +327,7 @@
         <w:rPr>
           <w:lang w:val="pt-BR"/>
         </w:rPr>
-        <w:t>O Usuário faz as alterações que desejar e clica no ícone de atualizar</w:t>
-      </w:r>
-      <w:r>
-        <w:rPr>
-          <w:lang w:val="pt-BR"/>
-        </w:rPr>
-        <w:t xml:space="preserve"> localizado na parte superior da tela.</w:t>
+        <w:t>O Usuário faz as alterações que desejar e clica no ícone de atualizar localizado na parte superior da tela.</w:t>
       </w:r>
     </w:p>
     <w:p>
@@ -638,6 +632,128 @@
       <w:pPr>
         <w:jc w:val="both"/>
         <w:rPr>
+          <w:sz w:val="20"/>
+          <w:szCs w:val="20"/>
+          <w:lang w:val="pt-BR"/>
+        </w:rPr>
+      </w:pPr>
+    </w:p>
+    <w:p>
+      <w:pPr>
+        <w:jc w:val="both"/>
+        <w:rPr>
+          <w:sz w:val="20"/>
+          <w:szCs w:val="20"/>
+          <w:lang w:val="pt-BR"/>
+        </w:rPr>
+      </w:pPr>
+    </w:p>
+    <w:p>
+      <w:pPr>
+        <w:jc w:val="both"/>
+        <w:rPr>
+          <w:sz w:val="20"/>
+          <w:szCs w:val="20"/>
+          <w:lang w:val="pt-BR"/>
+        </w:rPr>
+      </w:pPr>
+    </w:p>
+    <w:p>
+      <w:pPr>
+        <w:jc w:val="both"/>
+        <w:rPr>
+          <w:sz w:val="20"/>
+          <w:szCs w:val="20"/>
+          <w:lang w:val="pt-BR"/>
+        </w:rPr>
+      </w:pPr>
+    </w:p>
+    <w:p>
+      <w:pPr>
+        <w:jc w:val="both"/>
+        <w:rPr>
+          <w:sz w:val="20"/>
+          <w:szCs w:val="20"/>
+          <w:lang w:val="pt-BR"/>
+        </w:rPr>
+      </w:pPr>
+    </w:p>
+    <w:p>
+      <w:pPr>
+        <w:jc w:val="both"/>
+        <w:rPr>
+          <w:sz w:val="20"/>
+          <w:szCs w:val="20"/>
+          <w:lang w:val="pt-BR"/>
+        </w:rPr>
+      </w:pPr>
+    </w:p>
+    <w:p>
+      <w:pPr>
+        <w:jc w:val="both"/>
+        <w:rPr>
+          <w:sz w:val="20"/>
+          <w:szCs w:val="20"/>
+          <w:lang w:val="pt-BR"/>
+        </w:rPr>
+      </w:pPr>
+    </w:p>
+    <w:p>
+      <w:pPr>
+        <w:jc w:val="both"/>
+        <w:rPr>
+          <w:sz w:val="20"/>
+          <w:szCs w:val="20"/>
+          <w:lang w:val="pt-BR"/>
+        </w:rPr>
+      </w:pPr>
+    </w:p>
+    <w:p>
+      <w:pPr>
+        <w:jc w:val="both"/>
+        <w:rPr>
+          <w:sz w:val="20"/>
+          <w:szCs w:val="20"/>
+          <w:lang w:val="pt-BR"/>
+        </w:rPr>
+      </w:pPr>
+    </w:p>
+    <w:p>
+      <w:pPr>
+        <w:jc w:val="both"/>
+        <w:rPr>
+          <w:sz w:val="20"/>
+          <w:szCs w:val="20"/>
+          <w:lang w:val="pt-BR"/>
+        </w:rPr>
+      </w:pPr>
+    </w:p>
+    <w:p>
+      <w:pPr>
+        <w:jc w:val="both"/>
+        <w:rPr>
+          <w:sz w:val="20"/>
+          <w:szCs w:val="20"/>
+          <w:lang w:val="pt-BR"/>
+        </w:rPr>
+      </w:pPr>
+    </w:p>
+    <w:p>
+      <w:pPr>
+        <w:jc w:val="both"/>
+        <w:rPr>
+          <w:sz w:val="20"/>
+          <w:szCs w:val="20"/>
+          <w:lang w:val="pt-BR"/>
+        </w:rPr>
+      </w:pPr>
+      <w:bookmarkStart w:id="0" w:name="_GoBack"/>
+      <w:bookmarkEnd w:id="0"/>
+    </w:p>
+    <w:p>
+      <w:pPr>
+        <w:jc w:val="both"/>
+        <w:rPr>
           <w:lang w:val="pt-BR"/>
         </w:rPr>
       </w:pPr>
@@ -658,6 +774,7 @@
         <w:rPr>
           <w:lang w:val="pt-BR"/>
         </w:rPr>
+        <w:lastRenderedPageBreak/>
         <w:t>Requisitos Adicionais</w:t>
       </w:r>
     </w:p>
@@ -667,8 +784,6 @@
           <w:lang w:val="pt-BR"/>
         </w:rPr>
       </w:pPr>
-      <w:bookmarkStart w:id="0" w:name="_GoBack"/>
-      <w:bookmarkEnd w:id="0"/>
     </w:p>
     <w:p>
       <w:pPr>
@@ -681,12 +796,11 @@
           <w:noProof/>
           <w:lang w:val="pt-BR" w:eastAsia="pt-BR"/>
         </w:rPr>
-        <w:lastRenderedPageBreak/>
         <w:drawing>
           <wp:inline distT="0" distB="0" distL="0" distR="0">
-            <wp:extent cx="5163271" cy="6001588"/>
-            <wp:effectExtent l="0" t="0" r="0" b="0"/>
-            <wp:docPr id="1" name="Imagem 1"/>
+            <wp:extent cx="5486400" cy="3745230"/>
+            <wp:effectExtent l="0" t="0" r="0" b="7620"/>
+            <wp:docPr id="2" name="Imagem 2"/>
             <wp:cNvGraphicFramePr>
               <a:graphicFrameLocks xmlns:a="http://schemas.openxmlformats.org/drawingml/2006/main" noChangeAspect="1"/>
             </wp:cNvGraphicFramePr>
@@ -694,7 +808,7 @@
               <a:graphicData uri="http://schemas.openxmlformats.org/drawingml/2006/picture">
                 <pic:pic xmlns:pic="http://schemas.openxmlformats.org/drawingml/2006/picture">
                   <pic:nvPicPr>
-                    <pic:cNvPr id="1" name="AS_atualizar_senha.PNG"/>
+                    <pic:cNvPr id="2" name="AS_trocar_senha.PNG"/>
                     <pic:cNvPicPr/>
                   </pic:nvPicPr>
                   <pic:blipFill>
@@ -712,7 +826,7 @@
                   <pic:spPr>
                     <a:xfrm>
                       <a:off x="0" y="0"/>
-                      <a:ext cx="5163271" cy="6001588"/>
+                      <a:ext cx="5486400" cy="3745230"/>
                     </a:xfrm>
                     <a:prstGeom prst="rect">
                       <a:avLst/>
@@ -3021,7 +3135,7 @@
 </file>
 
 <file path=customXml/itemProps1.xml><?xml version="1.0" encoding="utf-8"?>
-<ds:datastoreItem xmlns:ds="http://schemas.openxmlformats.org/officeDocument/2006/customXml" ds:itemID="{52E44ACC-BA27-42BD-BD49-381887B3C7CE}">
+<ds:datastoreItem xmlns:ds="http://schemas.openxmlformats.org/officeDocument/2006/customXml" ds:itemID="{EC9B3CE9-91E0-400E-ABB8-585B308B511E}">
   <ds:schemaRefs>
     <ds:schemaRef ds:uri="http://schemas.openxmlformats.org/officeDocument/2006/bibliography"/>
   </ds:schemaRefs>

</xml_diff>